<commit_message>
comment in cloud uploading
</commit_message>
<xml_diff>
--- a/require.docx
+++ b/require.docx
@@ -276,7 +276,7 @@
         <w:pStyle w:val="a6"/>
         <w:numPr>
           <w:ilvl w:val="0"/>
-          <w:numId w:val="2"/>
+          <w:numId w:val="5"/>
         </w:numPr>
       </w:pPr>
       <w:r>
@@ -362,7 +362,7 @@
         <w:pStyle w:val="a6"/>
         <w:numPr>
           <w:ilvl w:val="0"/>
-          <w:numId w:val="5"/>
+          <w:numId w:val="6"/>
         </w:numPr>
       </w:pPr>
       <w:r>
@@ -390,7 +390,7 @@
         <w:pStyle w:val="a6"/>
         <w:numPr>
           <w:ilvl w:val="0"/>
-          <w:numId w:val="7"/>
+          <w:numId w:val="8"/>
         </w:numPr>
       </w:pPr>
       <w:r>
@@ -473,7 +473,7 @@
         <w:pStyle w:val="a6"/>
         <w:numPr>
           <w:ilvl w:val="0"/>
-          <w:numId w:val="7"/>
+          <w:numId w:val="8"/>
         </w:numPr>
       </w:pPr>
       <w:r>
@@ -523,7 +523,7 @@
         <w:pStyle w:val="a6"/>
         <w:numPr>
           <w:ilvl w:val="0"/>
-          <w:numId w:val="7"/>
+          <w:numId w:val="8"/>
         </w:numPr>
       </w:pPr>
       <w:r>
@@ -535,7 +535,7 @@
         <w:pStyle w:val="a6"/>
         <w:numPr>
           <w:ilvl w:val="0"/>
-          <w:numId w:val="7"/>
+          <w:numId w:val="8"/>
         </w:numPr>
       </w:pPr>
       <w:r>
@@ -577,7 +577,7 @@
         <w:pStyle w:val="a6"/>
         <w:numPr>
           <w:ilvl w:val="0"/>
-          <w:numId w:val="9"/>
+          <w:numId w:val="10"/>
         </w:numPr>
       </w:pPr>
       <w:proofErr w:type="gramStart"/>
@@ -623,6 +623,14 @@
       <w:r>
         <w:t>。</w:t>
       </w:r>
+      <w:r>
+        <w:rPr>
+          <w:rFonts w:asciiTheme="minorEastAsia" w:eastAsiaTheme="minorEastAsia" w:hAnsiTheme="minorEastAsia" w:hint="eastAsia"/>
+        </w:rPr>
+        <w:t>(註:使用者可以自訂一段時間，不一定是2個月)</w:t>
+      </w:r>
+      <w:bookmarkStart w:id="0" w:name="_GoBack"/>
+      <w:bookmarkEnd w:id="0"/>
     </w:p>
     <w:p>
       <w:pPr>
@@ -666,11 +674,8 @@
         <w:pStyle w:val="a6"/>
         <w:numPr>
           <w:ilvl w:val="0"/>
-          <w:numId w:val="5"/>
+          <w:numId w:val="6"/>
         </w:numPr>
-        <w:rPr>
-          <w:rFonts w:hint="eastAsia"/>
-        </w:rPr>
       </w:pPr>
       <w:r>
         <w:t>提供按鍵讓使用者可以快速在</w:t>
@@ -689,113 +694,111 @@
     </w:p>
     <w:p>
       <w:pPr>
-        <w:ind w:left="360"/>
-        <w:rPr>
-          <w:rFonts w:eastAsiaTheme="minorEastAsia"/>
-        </w:rPr>
-      </w:pPr>
-      <w:r>
-        <w:rPr>
-          <w:rFonts w:eastAsiaTheme="minorEastAsia" w:hint="eastAsia"/>
-        </w:rPr>
-        <w:t>圖表分析說明</w:t>
+        <w:pStyle w:val="ListParagraph1"/>
+      </w:pPr>
+      <w:r>
+        <w:rPr>
+          <w:lang w:val="en-US"/>
+        </w:rPr>
+        <w:t xml:space="preserve">     </w:t>
+      </w:r>
+      <w:r>
+        <w:t>圖表分析說明：</w:t>
       </w:r>
     </w:p>
     <w:p>
       <w:pPr>
-        <w:pStyle w:val="a6"/>
+        <w:pStyle w:val="a7"/>
         <w:numPr>
           <w:ilvl w:val="0"/>
-          <w:numId w:val="10"/>
+          <w:numId w:val="11"/>
         </w:numPr>
-        <w:pBdr>
-          <w:top w:val="none" w:sz="0" w:space="0" w:color="auto"/>
-          <w:left w:val="none" w:sz="0" w:space="0" w:color="auto"/>
-          <w:bottom w:val="none" w:sz="0" w:space="0" w:color="auto"/>
-          <w:right w:val="none" w:sz="0" w:space="0" w:color="auto"/>
-          <w:between w:val="none" w:sz="0" w:space="0" w:color="auto"/>
-          <w:bar w:val="none" w:sz="0" w:color="auto"/>
-        </w:pBdr>
-        <w:rPr>
-          <w:rFonts w:eastAsiaTheme="minorEastAsia"/>
+        <w:rPr>
+          <w:rFonts w:eastAsia="Trebuchet MS" w:hint="default"/>
+          <w:color w:val="4A4F55"/>
+          <w:sz w:val="28"/>
+          <w:szCs w:val="28"/>
+          <w:shd w:val="clear" w:color="auto" w:fill="F0EFEF"/>
         </w:rPr>
       </w:pPr>
       <w:proofErr w:type="gramStart"/>
       <w:r>
         <w:rPr>
-          <w:rFonts w:eastAsiaTheme="minorEastAsia" w:hint="eastAsia"/>
+          <w:rFonts w:eastAsia="Arial Unicode MS"/>
+          <w:color w:val="4A4F55"/>
+          <w:sz w:val="28"/>
+          <w:szCs w:val="28"/>
+          <w:shd w:val="clear" w:color="auto" w:fill="F0EFEF"/>
         </w:rPr>
         <w:t>圓餅圖分析</w:t>
       </w:r>
       <w:proofErr w:type="gramEnd"/>
       <w:r>
         <w:rPr>
-          <w:rFonts w:eastAsiaTheme="minorEastAsia" w:hint="eastAsia"/>
+          <w:rFonts w:eastAsia="Arial Unicode MS"/>
+          <w:color w:val="4A4F55"/>
+          <w:sz w:val="28"/>
+          <w:szCs w:val="28"/>
+          <w:shd w:val="clear" w:color="auto" w:fill="F0EFEF"/>
         </w:rPr>
         <w:t>每日消費類別的比例</w:t>
       </w:r>
     </w:p>
     <w:p>
       <w:pPr>
-        <w:pStyle w:val="a6"/>
+        <w:pStyle w:val="a7"/>
         <w:numPr>
           <w:ilvl w:val="0"/>
-          <w:numId w:val="10"/>
+          <w:numId w:val="12"/>
         </w:numPr>
-        <w:pBdr>
-          <w:top w:val="none" w:sz="0" w:space="0" w:color="auto"/>
-          <w:left w:val="none" w:sz="0" w:space="0" w:color="auto"/>
-          <w:bottom w:val="none" w:sz="0" w:space="0" w:color="auto"/>
-          <w:right w:val="none" w:sz="0" w:space="0" w:color="auto"/>
-          <w:between w:val="none" w:sz="0" w:space="0" w:color="auto"/>
-          <w:bar w:val="none" w:sz="0" w:color="auto"/>
-        </w:pBdr>
-        <w:rPr>
-          <w:rFonts w:eastAsiaTheme="minorEastAsia"/>
-        </w:rPr>
-      </w:pPr>
-      <w:r>
-        <w:rPr>
-          <w:rFonts w:eastAsiaTheme="minorEastAsia" w:hint="eastAsia"/>
+        <w:rPr>
+          <w:rFonts w:eastAsia="Trebuchet MS" w:hint="default"/>
+          <w:b/>
+          <w:bCs/>
+          <w:color w:val="4A4F55"/>
+          <w:sz w:val="28"/>
+          <w:szCs w:val="28"/>
+          <w:shd w:val="clear" w:color="auto" w:fill="F0EFEF"/>
+        </w:rPr>
+      </w:pPr>
+      <w:r>
+        <w:rPr>
+          <w:rFonts w:eastAsia="Arial Unicode MS"/>
+          <w:color w:val="4A4F55"/>
+          <w:sz w:val="28"/>
+          <w:szCs w:val="28"/>
+          <w:shd w:val="clear" w:color="auto" w:fill="F0EFEF"/>
         </w:rPr>
         <w:t>折線圖分析每週內每日開銷的變化</w:t>
       </w:r>
     </w:p>
     <w:p>
       <w:pPr>
-        <w:pStyle w:val="a6"/>
+        <w:pStyle w:val="a7"/>
         <w:numPr>
           <w:ilvl w:val="0"/>
-          <w:numId w:val="10"/>
+          <w:numId w:val="12"/>
         </w:numPr>
-        <w:pBdr>
-          <w:top w:val="none" w:sz="0" w:space="0" w:color="auto"/>
-          <w:left w:val="none" w:sz="0" w:space="0" w:color="auto"/>
-          <w:bottom w:val="none" w:sz="0" w:space="0" w:color="auto"/>
-          <w:right w:val="none" w:sz="0" w:space="0" w:color="auto"/>
-          <w:between w:val="none" w:sz="0" w:space="0" w:color="auto"/>
-          <w:bar w:val="none" w:sz="0" w:color="auto"/>
-        </w:pBdr>
-        <w:rPr>
-          <w:rFonts w:eastAsiaTheme="minorEastAsia"/>
-        </w:rPr>
-      </w:pPr>
-      <w:r>
-        <w:rPr>
-          <w:rFonts w:eastAsiaTheme="minorEastAsia" w:hint="eastAsia"/>
+        <w:rPr>
+          <w:rFonts w:eastAsia="Trebuchet MS" w:hint="default"/>
+          <w:b/>
+          <w:bCs/>
+          <w:color w:val="4A4F55"/>
+          <w:sz w:val="28"/>
+          <w:szCs w:val="28"/>
+          <w:shd w:val="clear" w:color="auto" w:fill="F0EFEF"/>
+        </w:rPr>
+      </w:pPr>
+      <w:r>
+        <w:rPr>
+          <w:rFonts w:eastAsia="Arial Unicode MS"/>
+          <w:color w:val="4A4F55"/>
+          <w:sz w:val="28"/>
+          <w:szCs w:val="28"/>
+          <w:shd w:val="clear" w:color="auto" w:fill="F0EFEF"/>
         </w:rPr>
         <w:t>折線圖分析每月內每週開銷的變化</w:t>
       </w:r>
-      <w:bookmarkStart w:id="0" w:name="_GoBack"/>
-      <w:bookmarkEnd w:id="0"/>
-    </w:p>
-    <w:p>
-      <w:pPr>
-        <w:ind w:left="360"/>
-        <w:rPr>
-          <w:rFonts w:eastAsiaTheme="minorEastAsia" w:hint="eastAsia"/>
-        </w:rPr>
-      </w:pPr>
     </w:p>
     <w:sectPr>
       <w:headerReference w:type="default" r:id="rId8"/>
@@ -869,11 +872,11 @@
 <file path=word/numbering.xml><?xml version="1.0" encoding="utf-8"?>
 <w:numbering xmlns:wpc="http://schemas.microsoft.com/office/word/2010/wordprocessingCanvas" xmlns:mc="http://schemas.openxmlformats.org/markup-compatibility/2006" xmlns:o="urn:schemas-microsoft-com:office:office" xmlns:r="http://schemas.openxmlformats.org/officeDocument/2006/relationships" xmlns:m="http://schemas.openxmlformats.org/officeDocument/2006/math" xmlns:v="urn:schemas-microsoft-com:vml" xmlns:wp14="http://schemas.microsoft.com/office/word/2010/wordprocessingDrawing" xmlns:wp="http://schemas.openxmlformats.org/drawingml/2006/wordprocessingDrawing" xmlns:w10="urn:schemas-microsoft-com:office:word" xmlns:w="http://schemas.openxmlformats.org/wordprocessingml/2006/main" xmlns:w14="http://schemas.microsoft.com/office/word/2010/wordml" xmlns:wpg="http://schemas.microsoft.com/office/word/2010/wordprocessingGroup" xmlns:wpi="http://schemas.microsoft.com/office/word/2010/wordprocessingInk" xmlns:wne="http://schemas.microsoft.com/office/word/2006/wordml" xmlns:wps="http://schemas.microsoft.com/office/word/2010/wordprocessingShape" mc:Ignorable="w14 wp14">
   <w:abstractNum w:abstractNumId="0">
-    <w:nsid w:val="2518337A"/>
+    <w:nsid w:val="085D1096"/>
     <w:multiLevelType w:val="hybridMultilevel"/>
-    <w:tmpl w:val="FD0C6E8C"/>
+    <w:tmpl w:val="0D8ADB92"/>
     <w:styleLink w:val="2"/>
-    <w:lvl w:ilvl="0" w:tplc="60D08B6E">
+    <w:lvl w:ilvl="0" w:tplc="EAC048DC">
       <w:start w:val="1"/>
       <w:numFmt w:val="bullet"/>
       <w:lvlText w:val="●"/>
@@ -902,7 +905,7 @@
         <w:vertAlign w:val="baseline"/>
       </w:rPr>
     </w:lvl>
-    <w:lvl w:ilvl="1" w:tplc="7A9054EC">
+    <w:lvl w:ilvl="1" w:tplc="A1942490">
       <w:start w:val="1"/>
       <w:numFmt w:val="bullet"/>
       <w:lvlText w:val="■"/>
@@ -931,7 +934,7 @@
         <w:vertAlign w:val="baseline"/>
       </w:rPr>
     </w:lvl>
-    <w:lvl w:ilvl="2" w:tplc="5F0019FA">
+    <w:lvl w:ilvl="2" w:tplc="1720A692">
       <w:start w:val="1"/>
       <w:numFmt w:val="bullet"/>
       <w:lvlText w:val="◆"/>
@@ -960,7 +963,7 @@
         <w:vertAlign w:val="baseline"/>
       </w:rPr>
     </w:lvl>
-    <w:lvl w:ilvl="3" w:tplc="028899CE">
+    <w:lvl w:ilvl="3" w:tplc="D480BEE6">
       <w:start w:val="1"/>
       <w:numFmt w:val="bullet"/>
       <w:lvlText w:val="●"/>
@@ -989,7 +992,7 @@
         <w:vertAlign w:val="baseline"/>
       </w:rPr>
     </w:lvl>
-    <w:lvl w:ilvl="4" w:tplc="0A3AD2E6">
+    <w:lvl w:ilvl="4" w:tplc="2D322CAE">
       <w:start w:val="1"/>
       <w:numFmt w:val="bullet"/>
       <w:lvlText w:val="■"/>
@@ -1018,7 +1021,7 @@
         <w:vertAlign w:val="baseline"/>
       </w:rPr>
     </w:lvl>
-    <w:lvl w:ilvl="5" w:tplc="4C90B1FA">
+    <w:lvl w:ilvl="5" w:tplc="731C7A7C">
       <w:start w:val="1"/>
       <w:numFmt w:val="bullet"/>
       <w:lvlText w:val="◆"/>
@@ -1047,7 +1050,7 @@
         <w:vertAlign w:val="baseline"/>
       </w:rPr>
     </w:lvl>
-    <w:lvl w:ilvl="6" w:tplc="4092796C">
+    <w:lvl w:ilvl="6" w:tplc="61243C04">
       <w:start w:val="1"/>
       <w:numFmt w:val="bullet"/>
       <w:lvlText w:val="●"/>
@@ -1076,7 +1079,7 @@
         <w:vertAlign w:val="baseline"/>
       </w:rPr>
     </w:lvl>
-    <w:lvl w:ilvl="7" w:tplc="83D62C76">
+    <w:lvl w:ilvl="7" w:tplc="C430018A">
       <w:start w:val="1"/>
       <w:numFmt w:val="bullet"/>
       <w:lvlText w:val="■"/>
@@ -1105,7 +1108,7 @@
         <w:vertAlign w:val="baseline"/>
       </w:rPr>
     </w:lvl>
-    <w:lvl w:ilvl="8" w:tplc="2E0AAE22">
+    <w:lvl w:ilvl="8" w:tplc="7460F5F0">
       <w:start w:val="1"/>
       <w:numFmt w:val="bullet"/>
       <w:lvlText w:val="◆"/>
@@ -1136,11 +1139,11 @@
     </w:lvl>
   </w:abstractNum>
   <w:abstractNum w:abstractNumId="1">
-    <w:nsid w:val="2E8A308B"/>
+    <w:nsid w:val="10BE7570"/>
     <w:multiLevelType w:val="hybridMultilevel"/>
-    <w:tmpl w:val="E8826CBC"/>
-    <w:styleLink w:val="3"/>
-    <w:lvl w:ilvl="0" w:tplc="CF883276">
+    <w:tmpl w:val="1AFEF05E"/>
+    <w:styleLink w:val="4"/>
+    <w:lvl w:ilvl="0" w:tplc="C4A45F90">
       <w:start w:val="1"/>
       <w:numFmt w:val="bullet"/>
       <w:lvlText w:val="●"/>
@@ -1169,7 +1172,7 @@
         <w:vertAlign w:val="baseline"/>
       </w:rPr>
     </w:lvl>
-    <w:lvl w:ilvl="1" w:tplc="215E6E18">
+    <w:lvl w:ilvl="1" w:tplc="710081C6">
       <w:start w:val="1"/>
       <w:numFmt w:val="bullet"/>
       <w:lvlText w:val="■"/>
@@ -1198,7 +1201,7 @@
         <w:vertAlign w:val="baseline"/>
       </w:rPr>
     </w:lvl>
-    <w:lvl w:ilvl="2" w:tplc="F02AFBAE">
+    <w:lvl w:ilvl="2" w:tplc="058E8F46">
       <w:start w:val="1"/>
       <w:numFmt w:val="bullet"/>
       <w:lvlText w:val="◆"/>
@@ -1227,7 +1230,7 @@
         <w:vertAlign w:val="baseline"/>
       </w:rPr>
     </w:lvl>
-    <w:lvl w:ilvl="3" w:tplc="E152C1C4">
+    <w:lvl w:ilvl="3" w:tplc="F1562324">
       <w:start w:val="1"/>
       <w:numFmt w:val="bullet"/>
       <w:lvlText w:val="●"/>
@@ -1256,7 +1259,7 @@
         <w:vertAlign w:val="baseline"/>
       </w:rPr>
     </w:lvl>
-    <w:lvl w:ilvl="4" w:tplc="26FC01F4">
+    <w:lvl w:ilvl="4" w:tplc="815E92E4">
       <w:start w:val="1"/>
       <w:numFmt w:val="bullet"/>
       <w:lvlText w:val="■"/>
@@ -1285,7 +1288,7 @@
         <w:vertAlign w:val="baseline"/>
       </w:rPr>
     </w:lvl>
-    <w:lvl w:ilvl="5" w:tplc="4ECA2AF6">
+    <w:lvl w:ilvl="5" w:tplc="C8E0CCBE">
       <w:start w:val="1"/>
       <w:numFmt w:val="bullet"/>
       <w:lvlText w:val="◆"/>
@@ -1314,7 +1317,7 @@
         <w:vertAlign w:val="baseline"/>
       </w:rPr>
     </w:lvl>
-    <w:lvl w:ilvl="6" w:tplc="AB101D56">
+    <w:lvl w:ilvl="6" w:tplc="24F676DA">
       <w:start w:val="1"/>
       <w:numFmt w:val="bullet"/>
       <w:lvlText w:val="●"/>
@@ -1343,7 +1346,7 @@
         <w:vertAlign w:val="baseline"/>
       </w:rPr>
     </w:lvl>
-    <w:lvl w:ilvl="7" w:tplc="B2307978">
+    <w:lvl w:ilvl="7" w:tplc="1436DD9A">
       <w:start w:val="1"/>
       <w:numFmt w:val="bullet"/>
       <w:lvlText w:val="■"/>
@@ -1372,7 +1375,7 @@
         <w:vertAlign w:val="baseline"/>
       </w:rPr>
     </w:lvl>
-    <w:lvl w:ilvl="8" w:tplc="534CE2C0">
+    <w:lvl w:ilvl="8" w:tplc="F7BEE72C">
       <w:start w:val="1"/>
       <w:numFmt w:val="bullet"/>
       <w:lvlText w:val="◆"/>
@@ -1403,17 +1406,11 @@
     </w:lvl>
   </w:abstractNum>
   <w:abstractNum w:abstractNumId="2">
-    <w:nsid w:val="45076BE2"/>
+    <w:nsid w:val="1AC771B7"/>
     <w:multiLevelType w:val="hybridMultilevel"/>
-    <w:tmpl w:val="0C6E2412"/>
-    <w:numStyleLink w:val="4"/>
-  </w:abstractNum>
-  <w:abstractNum w:abstractNumId="3">
-    <w:nsid w:val="470D0B8B"/>
-    <w:multiLevelType w:val="hybridMultilevel"/>
-    <w:tmpl w:val="0C6E2412"/>
-    <w:styleLink w:val="4"/>
-    <w:lvl w:ilvl="0" w:tplc="1E2CFF3C">
+    <w:tmpl w:val="A098959A"/>
+    <w:styleLink w:val="3"/>
+    <w:lvl w:ilvl="0" w:tplc="A8BE1AF0">
       <w:start w:val="1"/>
       <w:numFmt w:val="bullet"/>
       <w:lvlText w:val="●"/>
@@ -1442,7 +1439,7 @@
         <w:vertAlign w:val="baseline"/>
       </w:rPr>
     </w:lvl>
-    <w:lvl w:ilvl="1" w:tplc="62EED000">
+    <w:lvl w:ilvl="1" w:tplc="B6E0336C">
       <w:start w:val="1"/>
       <w:numFmt w:val="bullet"/>
       <w:lvlText w:val="■"/>
@@ -1471,7 +1468,7 @@
         <w:vertAlign w:val="baseline"/>
       </w:rPr>
     </w:lvl>
-    <w:lvl w:ilvl="2" w:tplc="3F0891A2">
+    <w:lvl w:ilvl="2" w:tplc="359041E8">
       <w:start w:val="1"/>
       <w:numFmt w:val="bullet"/>
       <w:lvlText w:val="◆"/>
@@ -1500,7 +1497,7 @@
         <w:vertAlign w:val="baseline"/>
       </w:rPr>
     </w:lvl>
-    <w:lvl w:ilvl="3" w:tplc="9C4223C4">
+    <w:lvl w:ilvl="3" w:tplc="AB2AF4C6">
       <w:start w:val="1"/>
       <w:numFmt w:val="bullet"/>
       <w:lvlText w:val="●"/>
@@ -1529,7 +1526,7 @@
         <w:vertAlign w:val="baseline"/>
       </w:rPr>
     </w:lvl>
-    <w:lvl w:ilvl="4" w:tplc="669A9BF8">
+    <w:lvl w:ilvl="4" w:tplc="1564FA6E">
       <w:start w:val="1"/>
       <w:numFmt w:val="bullet"/>
       <w:lvlText w:val="■"/>
@@ -1558,7 +1555,7 @@
         <w:vertAlign w:val="baseline"/>
       </w:rPr>
     </w:lvl>
-    <w:lvl w:ilvl="5" w:tplc="FCA4E118">
+    <w:lvl w:ilvl="5" w:tplc="11C28944">
       <w:start w:val="1"/>
       <w:numFmt w:val="bullet"/>
       <w:lvlText w:val="◆"/>
@@ -1587,7 +1584,7 @@
         <w:vertAlign w:val="baseline"/>
       </w:rPr>
     </w:lvl>
-    <w:lvl w:ilvl="6" w:tplc="DD242906">
+    <w:lvl w:ilvl="6" w:tplc="989E743E">
       <w:start w:val="1"/>
       <w:numFmt w:val="bullet"/>
       <w:lvlText w:val="●"/>
@@ -1616,7 +1613,7 @@
         <w:vertAlign w:val="baseline"/>
       </w:rPr>
     </w:lvl>
-    <w:lvl w:ilvl="7" w:tplc="0F08F58E">
+    <w:lvl w:ilvl="7" w:tplc="F760C0F2">
       <w:start w:val="1"/>
       <w:numFmt w:val="bullet"/>
       <w:lvlText w:val="■"/>
@@ -1645,7 +1642,7 @@
         <w:vertAlign w:val="baseline"/>
       </w:rPr>
     </w:lvl>
-    <w:lvl w:ilvl="8" w:tplc="E15E56FC">
+    <w:lvl w:ilvl="8" w:tplc="9D4AB1D4">
       <w:start w:val="1"/>
       <w:numFmt w:val="bullet"/>
       <w:lvlText w:val="◆"/>
@@ -1675,12 +1672,12 @@
       </w:rPr>
     </w:lvl>
   </w:abstractNum>
-  <w:abstractNum w:abstractNumId="4">
-    <w:nsid w:val="4EE60CF8"/>
+  <w:abstractNum w:abstractNumId="3">
+    <w:nsid w:val="22EC763E"/>
     <w:multiLevelType w:val="hybridMultilevel"/>
-    <w:tmpl w:val="793C72A6"/>
+    <w:tmpl w:val="E31C26FA"/>
     <w:styleLink w:val="1"/>
-    <w:lvl w:ilvl="0" w:tplc="CF5204BC">
+    <w:lvl w:ilvl="0" w:tplc="89088336">
       <w:start w:val="1"/>
       <w:numFmt w:val="decimal"/>
       <w:lvlText w:val="%1."/>
@@ -1707,7 +1704,7 @@
         <w:vertAlign w:val="baseline"/>
       </w:rPr>
     </w:lvl>
-    <w:lvl w:ilvl="1" w:tplc="E90AAAA2">
+    <w:lvl w:ilvl="1" w:tplc="352AD37C">
       <w:start w:val="1"/>
       <w:numFmt w:val="decimal"/>
       <w:lvlText w:val="%2."/>
@@ -1734,7 +1731,7 @@
         <w:vertAlign w:val="baseline"/>
       </w:rPr>
     </w:lvl>
-    <w:lvl w:ilvl="2" w:tplc="929E48EE">
+    <w:lvl w:ilvl="2" w:tplc="B77A7010">
       <w:start w:val="1"/>
       <w:numFmt w:val="lowerRoman"/>
       <w:lvlText w:val="%3."/>
@@ -1761,7 +1758,7 @@
         <w:vertAlign w:val="baseline"/>
       </w:rPr>
     </w:lvl>
-    <w:lvl w:ilvl="3" w:tplc="384C1F0A">
+    <w:lvl w:ilvl="3" w:tplc="6F52F770">
       <w:start w:val="1"/>
       <w:numFmt w:val="decimal"/>
       <w:lvlText w:val="%4."/>
@@ -1788,7 +1785,7 @@
         <w:vertAlign w:val="baseline"/>
       </w:rPr>
     </w:lvl>
-    <w:lvl w:ilvl="4" w:tplc="0CD20F16">
+    <w:lvl w:ilvl="4" w:tplc="1FD0C9FE">
       <w:start w:val="1"/>
       <w:numFmt w:val="decimal"/>
       <w:lvlText w:val="%5."/>
@@ -1815,7 +1812,7 @@
         <w:vertAlign w:val="baseline"/>
       </w:rPr>
     </w:lvl>
-    <w:lvl w:ilvl="5" w:tplc="0638043C">
+    <w:lvl w:ilvl="5" w:tplc="BE7C2E92">
       <w:start w:val="1"/>
       <w:numFmt w:val="lowerRoman"/>
       <w:lvlText w:val="%6."/>
@@ -1842,7 +1839,7 @@
         <w:vertAlign w:val="baseline"/>
       </w:rPr>
     </w:lvl>
-    <w:lvl w:ilvl="6" w:tplc="EBDE599C">
+    <w:lvl w:ilvl="6" w:tplc="E5C8C7D2">
       <w:start w:val="1"/>
       <w:numFmt w:val="decimal"/>
       <w:lvlText w:val="%7."/>
@@ -1869,7 +1866,7 @@
         <w:vertAlign w:val="baseline"/>
       </w:rPr>
     </w:lvl>
-    <w:lvl w:ilvl="7" w:tplc="0BC83370">
+    <w:lvl w:ilvl="7" w:tplc="3B30F354">
       <w:start w:val="1"/>
       <w:numFmt w:val="decimal"/>
       <w:lvlText w:val="%8."/>
@@ -1896,7 +1893,7 @@
         <w:vertAlign w:val="baseline"/>
       </w:rPr>
     </w:lvl>
-    <w:lvl w:ilvl="8" w:tplc="9F46CC22">
+    <w:lvl w:ilvl="8" w:tplc="90DCD488">
       <w:start w:val="1"/>
       <w:numFmt w:val="lowerRoman"/>
       <w:lvlText w:val="%9."/>
@@ -1924,153 +1921,52 @@
       </w:rPr>
     </w:lvl>
   </w:abstractNum>
-  <w:abstractNum w:abstractNumId="5">
-    <w:nsid w:val="53EB1CAF"/>
+  <w:abstractNum w:abstractNumId="4">
+    <w:nsid w:val="324C4508"/>
     <w:multiLevelType w:val="hybridMultilevel"/>
-    <w:tmpl w:val="793C72A6"/>
+    <w:tmpl w:val="E31C26FA"/>
     <w:numStyleLink w:val="1"/>
   </w:abstractNum>
+  <w:abstractNum w:abstractNumId="5">
+    <w:nsid w:val="3C3340A6"/>
+    <w:multiLevelType w:val="hybridMultilevel"/>
+    <w:tmpl w:val="A098959A"/>
+    <w:numStyleLink w:val="3"/>
+  </w:abstractNum>
   <w:abstractNum w:abstractNumId="6">
-    <w:nsid w:val="6E65579C"/>
+    <w:nsid w:val="43AC72A0"/>
     <w:multiLevelType w:val="hybridMultilevel"/>
-    <w:tmpl w:val="FD0C6E8C"/>
+    <w:tmpl w:val="1AFEF05E"/>
+    <w:numStyleLink w:val="4"/>
+  </w:abstractNum>
+  <w:abstractNum w:abstractNumId="7">
+    <w:nsid w:val="73943E6B"/>
+    <w:multiLevelType w:val="hybridMultilevel"/>
+    <w:tmpl w:val="0D8ADB92"/>
     <w:numStyleLink w:val="2"/>
   </w:abstractNum>
-  <w:abstractNum w:abstractNumId="7">
-    <w:nsid w:val="720033EE"/>
-    <w:multiLevelType w:val="hybridMultilevel"/>
-    <w:tmpl w:val="E3583E9C"/>
-    <w:lvl w:ilvl="0" w:tplc="04090001">
-      <w:start w:val="1"/>
-      <w:numFmt w:val="bullet"/>
-      <w:lvlText w:val=""/>
-      <w:lvlJc w:val="left"/>
-      <w:pPr>
-        <w:ind w:left="840" w:hanging="480"/>
-      </w:pPr>
-      <w:rPr>
-        <w:rFonts w:ascii="Wingdings" w:hAnsi="Wingdings" w:hint="default"/>
-      </w:rPr>
-    </w:lvl>
-    <w:lvl w:ilvl="1" w:tplc="04090003">
-      <w:start w:val="1"/>
-      <w:numFmt w:val="bullet"/>
-      <w:lvlText w:val=""/>
-      <w:lvlJc w:val="left"/>
-      <w:pPr>
-        <w:ind w:left="1320" w:hanging="480"/>
-      </w:pPr>
-      <w:rPr>
-        <w:rFonts w:ascii="Wingdings" w:hAnsi="Wingdings" w:hint="default"/>
-      </w:rPr>
-    </w:lvl>
-    <w:lvl w:ilvl="2" w:tplc="04090005">
-      <w:start w:val="1"/>
-      <w:numFmt w:val="bullet"/>
-      <w:lvlText w:val=""/>
-      <w:lvlJc w:val="left"/>
-      <w:pPr>
-        <w:ind w:left="1800" w:hanging="480"/>
-      </w:pPr>
-      <w:rPr>
-        <w:rFonts w:ascii="Wingdings" w:hAnsi="Wingdings" w:hint="default"/>
-      </w:rPr>
-    </w:lvl>
-    <w:lvl w:ilvl="3" w:tplc="04090001">
-      <w:start w:val="1"/>
-      <w:numFmt w:val="bullet"/>
-      <w:lvlText w:val=""/>
-      <w:lvlJc w:val="left"/>
-      <w:pPr>
-        <w:ind w:left="2280" w:hanging="480"/>
-      </w:pPr>
-      <w:rPr>
-        <w:rFonts w:ascii="Wingdings" w:hAnsi="Wingdings" w:hint="default"/>
-      </w:rPr>
-    </w:lvl>
-    <w:lvl w:ilvl="4" w:tplc="04090003">
-      <w:start w:val="1"/>
-      <w:numFmt w:val="bullet"/>
-      <w:lvlText w:val=""/>
-      <w:lvlJc w:val="left"/>
-      <w:pPr>
-        <w:ind w:left="2760" w:hanging="480"/>
-      </w:pPr>
-      <w:rPr>
-        <w:rFonts w:ascii="Wingdings" w:hAnsi="Wingdings" w:hint="default"/>
-      </w:rPr>
-    </w:lvl>
-    <w:lvl w:ilvl="5" w:tplc="04090005">
-      <w:start w:val="1"/>
-      <w:numFmt w:val="bullet"/>
-      <w:lvlText w:val=""/>
-      <w:lvlJc w:val="left"/>
-      <w:pPr>
-        <w:ind w:left="3240" w:hanging="480"/>
-      </w:pPr>
-      <w:rPr>
-        <w:rFonts w:ascii="Wingdings" w:hAnsi="Wingdings" w:hint="default"/>
-      </w:rPr>
-    </w:lvl>
-    <w:lvl w:ilvl="6" w:tplc="04090001">
-      <w:start w:val="1"/>
-      <w:numFmt w:val="bullet"/>
-      <w:lvlText w:val=""/>
-      <w:lvlJc w:val="left"/>
-      <w:pPr>
-        <w:ind w:left="3720" w:hanging="480"/>
-      </w:pPr>
-      <w:rPr>
-        <w:rFonts w:ascii="Wingdings" w:hAnsi="Wingdings" w:hint="default"/>
-      </w:rPr>
-    </w:lvl>
-    <w:lvl w:ilvl="7" w:tplc="04090003">
-      <w:start w:val="1"/>
-      <w:numFmt w:val="bullet"/>
-      <w:lvlText w:val=""/>
-      <w:lvlJc w:val="left"/>
-      <w:pPr>
-        <w:ind w:left="4200" w:hanging="480"/>
-      </w:pPr>
-      <w:rPr>
-        <w:rFonts w:ascii="Wingdings" w:hAnsi="Wingdings" w:hint="default"/>
-      </w:rPr>
-    </w:lvl>
-    <w:lvl w:ilvl="8" w:tplc="04090005">
-      <w:start w:val="1"/>
-      <w:numFmt w:val="bullet"/>
-      <w:lvlText w:val=""/>
-      <w:lvlJc w:val="left"/>
-      <w:pPr>
-        <w:ind w:left="4680" w:hanging="480"/>
-      </w:pPr>
-      <w:rPr>
-        <w:rFonts w:ascii="Wingdings" w:hAnsi="Wingdings" w:hint="default"/>
-      </w:rPr>
-    </w:lvl>
-  </w:abstractNum>
-  <w:abstractNum w:abstractNumId="8">
-    <w:nsid w:val="7DB13881"/>
-    <w:multiLevelType w:val="hybridMultilevel"/>
-    <w:tmpl w:val="E8826CBC"/>
-    <w:numStyleLink w:val="3"/>
-  </w:abstractNum>
   <w:num w:numId="1">
-    <w:abstractNumId w:val="4"/>
+    <w:abstractNumId w:val="3"/>
   </w:num>
   <w:num w:numId="2">
-    <w:abstractNumId w:val="5"/>
+    <w:abstractNumId w:val="4"/>
   </w:num>
   <w:num w:numId="3">
     <w:abstractNumId w:val="0"/>
   </w:num>
   <w:num w:numId="4">
-    <w:abstractNumId w:val="6"/>
+    <w:abstractNumId w:val="7"/>
   </w:num>
   <w:num w:numId="5">
-    <w:abstractNumId w:val="6"/>
+    <w:abstractNumId w:val="4"/>
     <w:lvlOverride w:ilvl="0">
-      <w:lvl w:ilvl="0" w:tplc="39CCC10C">
+      <w:startOverride w:val="7"/>
+    </w:lvlOverride>
+  </w:num>
+  <w:num w:numId="6">
+    <w:abstractNumId w:val="7"/>
+    <w:lvlOverride w:ilvl="0">
+      <w:lvl w:ilvl="0" w:tplc="34F897A8">
         <w:start w:val="1"/>
         <w:numFmt w:val="bullet"/>
         <w:lvlText w:val="●"/>
@@ -2101,7 +1997,7 @@
       </w:lvl>
     </w:lvlOverride>
     <w:lvlOverride w:ilvl="1">
-      <w:lvl w:ilvl="1" w:tplc="88B4FB72">
+      <w:lvl w:ilvl="1" w:tplc="8C3C56B2">
         <w:start w:val="1"/>
         <w:numFmt w:val="bullet"/>
         <w:lvlText w:val="■"/>
@@ -2132,7 +2028,7 @@
       </w:lvl>
     </w:lvlOverride>
     <w:lvlOverride w:ilvl="2">
-      <w:lvl w:ilvl="2" w:tplc="EC285428">
+      <w:lvl w:ilvl="2" w:tplc="8046896E">
         <w:start w:val="1"/>
         <w:numFmt w:val="bullet"/>
         <w:lvlText w:val="◆"/>
@@ -2163,7 +2059,7 @@
       </w:lvl>
     </w:lvlOverride>
     <w:lvlOverride w:ilvl="3">
-      <w:lvl w:ilvl="3" w:tplc="F5BA6606">
+      <w:lvl w:ilvl="3" w:tplc="CE567238">
         <w:start w:val="1"/>
         <w:numFmt w:val="bullet"/>
         <w:lvlText w:val="●"/>
@@ -2194,7 +2090,7 @@
       </w:lvl>
     </w:lvlOverride>
     <w:lvlOverride w:ilvl="4">
-      <w:lvl w:ilvl="4" w:tplc="8D94DBBE">
+      <w:lvl w:ilvl="4" w:tplc="56EAD284">
         <w:start w:val="1"/>
         <w:numFmt w:val="bullet"/>
         <w:lvlText w:val="■"/>
@@ -2225,7 +2121,7 @@
       </w:lvl>
     </w:lvlOverride>
     <w:lvlOverride w:ilvl="5">
-      <w:lvl w:ilvl="5" w:tplc="A1B29484">
+      <w:lvl w:ilvl="5" w:tplc="BC443624">
         <w:start w:val="1"/>
         <w:numFmt w:val="bullet"/>
         <w:lvlText w:val="◆"/>
@@ -2256,7 +2152,7 @@
       </w:lvl>
     </w:lvlOverride>
     <w:lvlOverride w:ilvl="6">
-      <w:lvl w:ilvl="6" w:tplc="0480214E">
+      <w:lvl w:ilvl="6" w:tplc="5DDAE06C">
         <w:start w:val="1"/>
         <w:numFmt w:val="bullet"/>
         <w:lvlText w:val="●"/>
@@ -2287,7 +2183,7 @@
       </w:lvl>
     </w:lvlOverride>
     <w:lvlOverride w:ilvl="7">
-      <w:lvl w:ilvl="7" w:tplc="1DE8B7F0">
+      <w:lvl w:ilvl="7" w:tplc="2AD823F6">
         <w:start w:val="1"/>
         <w:numFmt w:val="bullet"/>
         <w:lvlText w:val="■"/>
@@ -2318,7 +2214,7 @@
       </w:lvl>
     </w:lvlOverride>
     <w:lvlOverride w:ilvl="8">
-      <w:lvl w:ilvl="8" w:tplc="0BC01FAC">
+      <w:lvl w:ilvl="8" w:tplc="F1FA87BE">
         <w:start w:val="1"/>
         <w:numFmt w:val="bullet"/>
         <w:lvlText w:val="◆"/>
@@ -2349,29 +2245,809 @@
       </w:lvl>
     </w:lvlOverride>
   </w:num>
-  <w:num w:numId="6">
+  <w:num w:numId="7">
+    <w:abstractNumId w:val="2"/>
+  </w:num>
+  <w:num w:numId="8">
+    <w:abstractNumId w:val="5"/>
+  </w:num>
+  <w:num w:numId="9">
     <w:abstractNumId w:val="1"/>
   </w:num>
-  <w:num w:numId="7">
-    <w:abstractNumId w:val="8"/>
+  <w:num w:numId="10">
+    <w:abstractNumId w:val="6"/>
   </w:num>
-  <w:num w:numId="8">
-    <w:abstractNumId w:val="3"/>
+  <w:num w:numId="11">
+    <w:abstractNumId w:val="7"/>
+    <w:lvlOverride w:ilvl="0">
+      <w:lvl w:ilvl="0" w:tplc="34F897A8">
+        <w:start w:val="1"/>
+        <w:numFmt w:val="bullet"/>
+        <w:lvlText w:val="●"/>
+        <w:lvlJc w:val="left"/>
+        <w:pPr>
+          <w:tabs>
+            <w:tab w:val="left" w:pos="1440"/>
+            <w:tab w:val="left" w:pos="2160"/>
+            <w:tab w:val="left" w:pos="2880"/>
+            <w:tab w:val="left" w:pos="3600"/>
+            <w:tab w:val="left" w:pos="4320"/>
+            <w:tab w:val="left" w:pos="5040"/>
+            <w:tab w:val="left" w:pos="5760"/>
+            <w:tab w:val="left" w:pos="6480"/>
+            <w:tab w:val="left" w:pos="7200"/>
+            <w:tab w:val="left" w:pos="7920"/>
+          </w:tabs>
+          <w:ind w:left="880" w:hanging="520"/>
+        </w:pPr>
+        <w:rPr>
+          <w:rFonts w:ascii="Arial Unicode MS" w:eastAsia="Arial Unicode MS" w:hAnsi="Arial Unicode MS" w:cs="Arial Unicode MS"/>
+          <w:b w:val="0"/>
+          <w:bCs w:val="0"/>
+          <w:i w:val="0"/>
+          <w:iCs w:val="0"/>
+          <w:caps w:val="0"/>
+          <w:smallCaps w:val="0"/>
+          <w:strike w:val="0"/>
+          <w:dstrike w:val="0"/>
+          <w:outline w:val="0"/>
+          <w:emboss w:val="0"/>
+          <w:imprint w:val="0"/>
+          <w:spacing w:val="0"/>
+          <w:w w:val="100"/>
+          <w:kern w:val="0"/>
+          <w:position w:val="0"/>
+          <w:highlight w:val="none"/>
+          <w:vertAlign w:val="baseline"/>
+        </w:rPr>
+      </w:lvl>
+    </w:lvlOverride>
+    <w:lvlOverride w:ilvl="1">
+      <w:lvl w:ilvl="1" w:tplc="8C3C56B2">
+        <w:start w:val="1"/>
+        <w:numFmt w:val="bullet"/>
+        <w:lvlText w:val="■"/>
+        <w:lvlJc w:val="left"/>
+        <w:pPr>
+          <w:tabs>
+            <w:tab w:val="left" w:pos="720"/>
+            <w:tab w:val="left" w:pos="1440"/>
+            <w:tab w:val="left" w:pos="2160"/>
+            <w:tab w:val="left" w:pos="2880"/>
+            <w:tab w:val="left" w:pos="3600"/>
+            <w:tab w:val="left" w:pos="4320"/>
+            <w:tab w:val="left" w:pos="5040"/>
+            <w:tab w:val="left" w:pos="5760"/>
+            <w:tab w:val="left" w:pos="6480"/>
+            <w:tab w:val="left" w:pos="7200"/>
+            <w:tab w:val="left" w:pos="7920"/>
+          </w:tabs>
+          <w:ind w:left="1360" w:hanging="520"/>
+        </w:pPr>
+        <w:rPr>
+          <w:rFonts w:ascii="Arial Unicode MS" w:eastAsia="Arial Unicode MS" w:hAnsi="Arial Unicode MS" w:cs="Arial Unicode MS"/>
+          <w:b w:val="0"/>
+          <w:bCs w:val="0"/>
+          <w:i w:val="0"/>
+          <w:iCs w:val="0"/>
+          <w:caps w:val="0"/>
+          <w:smallCaps w:val="0"/>
+          <w:strike w:val="0"/>
+          <w:dstrike w:val="0"/>
+          <w:outline w:val="0"/>
+          <w:emboss w:val="0"/>
+          <w:imprint w:val="0"/>
+          <w:spacing w:val="0"/>
+          <w:w w:val="100"/>
+          <w:kern w:val="0"/>
+          <w:position w:val="0"/>
+          <w:highlight w:val="none"/>
+          <w:vertAlign w:val="baseline"/>
+        </w:rPr>
+      </w:lvl>
+    </w:lvlOverride>
+    <w:lvlOverride w:ilvl="2">
+      <w:lvl w:ilvl="2" w:tplc="8046896E">
+        <w:start w:val="1"/>
+        <w:numFmt w:val="bullet"/>
+        <w:lvlText w:val="◆"/>
+        <w:lvlJc w:val="left"/>
+        <w:pPr>
+          <w:tabs>
+            <w:tab w:val="left" w:pos="720"/>
+            <w:tab w:val="left" w:pos="1440"/>
+            <w:tab w:val="left" w:pos="2160"/>
+            <w:tab w:val="left" w:pos="2880"/>
+            <w:tab w:val="left" w:pos="3600"/>
+            <w:tab w:val="left" w:pos="4320"/>
+            <w:tab w:val="left" w:pos="5040"/>
+            <w:tab w:val="left" w:pos="5760"/>
+            <w:tab w:val="left" w:pos="6480"/>
+            <w:tab w:val="left" w:pos="7200"/>
+            <w:tab w:val="left" w:pos="7920"/>
+          </w:tabs>
+          <w:ind w:left="1840" w:hanging="520"/>
+        </w:pPr>
+        <w:rPr>
+          <w:rFonts w:ascii="Arial Unicode MS" w:eastAsia="Arial Unicode MS" w:hAnsi="Arial Unicode MS" w:cs="Arial Unicode MS"/>
+          <w:b w:val="0"/>
+          <w:bCs w:val="0"/>
+          <w:i w:val="0"/>
+          <w:iCs w:val="0"/>
+          <w:caps w:val="0"/>
+          <w:smallCaps w:val="0"/>
+          <w:strike w:val="0"/>
+          <w:dstrike w:val="0"/>
+          <w:outline w:val="0"/>
+          <w:emboss w:val="0"/>
+          <w:imprint w:val="0"/>
+          <w:spacing w:val="0"/>
+          <w:w w:val="100"/>
+          <w:kern w:val="0"/>
+          <w:position w:val="0"/>
+          <w:highlight w:val="none"/>
+          <w:vertAlign w:val="baseline"/>
+        </w:rPr>
+      </w:lvl>
+    </w:lvlOverride>
+    <w:lvlOverride w:ilvl="3">
+      <w:lvl w:ilvl="3" w:tplc="CE567238">
+        <w:start w:val="1"/>
+        <w:numFmt w:val="bullet"/>
+        <w:lvlText w:val="●"/>
+        <w:lvlJc w:val="left"/>
+        <w:pPr>
+          <w:tabs>
+            <w:tab w:val="left" w:pos="720"/>
+            <w:tab w:val="left" w:pos="1440"/>
+            <w:tab w:val="left" w:pos="2880"/>
+            <w:tab w:val="left" w:pos="3600"/>
+            <w:tab w:val="left" w:pos="4320"/>
+            <w:tab w:val="left" w:pos="5040"/>
+            <w:tab w:val="left" w:pos="5760"/>
+            <w:tab w:val="left" w:pos="6480"/>
+            <w:tab w:val="left" w:pos="7200"/>
+            <w:tab w:val="left" w:pos="7920"/>
+          </w:tabs>
+          <w:ind w:left="2320" w:hanging="520"/>
+        </w:pPr>
+        <w:rPr>
+          <w:rFonts w:ascii="Arial Unicode MS" w:eastAsia="Arial Unicode MS" w:hAnsi="Arial Unicode MS" w:cs="Arial Unicode MS"/>
+          <w:b w:val="0"/>
+          <w:bCs w:val="0"/>
+          <w:i w:val="0"/>
+          <w:iCs w:val="0"/>
+          <w:caps w:val="0"/>
+          <w:smallCaps w:val="0"/>
+          <w:strike w:val="0"/>
+          <w:dstrike w:val="0"/>
+          <w:outline w:val="0"/>
+          <w:emboss w:val="0"/>
+          <w:imprint w:val="0"/>
+          <w:spacing w:val="0"/>
+          <w:w w:val="100"/>
+          <w:kern w:val="0"/>
+          <w:position w:val="0"/>
+          <w:highlight w:val="none"/>
+          <w:vertAlign w:val="baseline"/>
+        </w:rPr>
+      </w:lvl>
+    </w:lvlOverride>
+    <w:lvlOverride w:ilvl="4">
+      <w:lvl w:ilvl="4" w:tplc="56EAD284">
+        <w:start w:val="1"/>
+        <w:numFmt w:val="bullet"/>
+        <w:lvlText w:val="■"/>
+        <w:lvlJc w:val="left"/>
+        <w:pPr>
+          <w:tabs>
+            <w:tab w:val="left" w:pos="720"/>
+            <w:tab w:val="left" w:pos="1440"/>
+            <w:tab w:val="left" w:pos="2160"/>
+            <w:tab w:val="left" w:pos="2880"/>
+            <w:tab w:val="left" w:pos="3600"/>
+            <w:tab w:val="left" w:pos="4320"/>
+            <w:tab w:val="left" w:pos="5040"/>
+            <w:tab w:val="left" w:pos="5760"/>
+            <w:tab w:val="left" w:pos="6480"/>
+            <w:tab w:val="left" w:pos="7200"/>
+            <w:tab w:val="left" w:pos="7920"/>
+          </w:tabs>
+          <w:ind w:left="2800" w:hanging="520"/>
+        </w:pPr>
+        <w:rPr>
+          <w:rFonts w:ascii="Arial Unicode MS" w:eastAsia="Arial Unicode MS" w:hAnsi="Arial Unicode MS" w:cs="Arial Unicode MS"/>
+          <w:b w:val="0"/>
+          <w:bCs w:val="0"/>
+          <w:i w:val="0"/>
+          <w:iCs w:val="0"/>
+          <w:caps w:val="0"/>
+          <w:smallCaps w:val="0"/>
+          <w:strike w:val="0"/>
+          <w:dstrike w:val="0"/>
+          <w:outline w:val="0"/>
+          <w:emboss w:val="0"/>
+          <w:imprint w:val="0"/>
+          <w:spacing w:val="0"/>
+          <w:w w:val="100"/>
+          <w:kern w:val="0"/>
+          <w:position w:val="0"/>
+          <w:highlight w:val="none"/>
+          <w:vertAlign w:val="baseline"/>
+        </w:rPr>
+      </w:lvl>
+    </w:lvlOverride>
+    <w:lvlOverride w:ilvl="5">
+      <w:lvl w:ilvl="5" w:tplc="BC443624">
+        <w:start w:val="1"/>
+        <w:numFmt w:val="bullet"/>
+        <w:lvlText w:val="◆"/>
+        <w:lvlJc w:val="left"/>
+        <w:pPr>
+          <w:tabs>
+            <w:tab w:val="left" w:pos="720"/>
+            <w:tab w:val="left" w:pos="1440"/>
+            <w:tab w:val="left" w:pos="2160"/>
+            <w:tab w:val="left" w:pos="2880"/>
+            <w:tab w:val="left" w:pos="3600"/>
+            <w:tab w:val="left" w:pos="4320"/>
+            <w:tab w:val="left" w:pos="5040"/>
+            <w:tab w:val="left" w:pos="5760"/>
+            <w:tab w:val="left" w:pos="6480"/>
+            <w:tab w:val="left" w:pos="7200"/>
+            <w:tab w:val="left" w:pos="7920"/>
+          </w:tabs>
+          <w:ind w:left="3280" w:hanging="520"/>
+        </w:pPr>
+        <w:rPr>
+          <w:rFonts w:ascii="Arial Unicode MS" w:eastAsia="Arial Unicode MS" w:hAnsi="Arial Unicode MS" w:cs="Arial Unicode MS"/>
+          <w:b w:val="0"/>
+          <w:bCs w:val="0"/>
+          <w:i w:val="0"/>
+          <w:iCs w:val="0"/>
+          <w:caps w:val="0"/>
+          <w:smallCaps w:val="0"/>
+          <w:strike w:val="0"/>
+          <w:dstrike w:val="0"/>
+          <w:outline w:val="0"/>
+          <w:emboss w:val="0"/>
+          <w:imprint w:val="0"/>
+          <w:spacing w:val="0"/>
+          <w:w w:val="100"/>
+          <w:kern w:val="0"/>
+          <w:position w:val="0"/>
+          <w:highlight w:val="none"/>
+          <w:vertAlign w:val="baseline"/>
+        </w:rPr>
+      </w:lvl>
+    </w:lvlOverride>
+    <w:lvlOverride w:ilvl="6">
+      <w:lvl w:ilvl="6" w:tplc="5DDAE06C">
+        <w:start w:val="1"/>
+        <w:numFmt w:val="bullet"/>
+        <w:lvlText w:val="●"/>
+        <w:lvlJc w:val="left"/>
+        <w:pPr>
+          <w:tabs>
+            <w:tab w:val="left" w:pos="720"/>
+            <w:tab w:val="left" w:pos="1440"/>
+            <w:tab w:val="left" w:pos="2160"/>
+            <w:tab w:val="left" w:pos="2880"/>
+            <w:tab w:val="left" w:pos="4320"/>
+            <w:tab w:val="left" w:pos="5040"/>
+            <w:tab w:val="left" w:pos="5760"/>
+            <w:tab w:val="left" w:pos="6480"/>
+            <w:tab w:val="left" w:pos="7200"/>
+            <w:tab w:val="left" w:pos="7920"/>
+          </w:tabs>
+          <w:ind w:left="3760" w:hanging="520"/>
+        </w:pPr>
+        <w:rPr>
+          <w:rFonts w:ascii="Arial Unicode MS" w:eastAsia="Arial Unicode MS" w:hAnsi="Arial Unicode MS" w:cs="Arial Unicode MS"/>
+          <w:b w:val="0"/>
+          <w:bCs w:val="0"/>
+          <w:i w:val="0"/>
+          <w:iCs w:val="0"/>
+          <w:caps w:val="0"/>
+          <w:smallCaps w:val="0"/>
+          <w:strike w:val="0"/>
+          <w:dstrike w:val="0"/>
+          <w:outline w:val="0"/>
+          <w:emboss w:val="0"/>
+          <w:imprint w:val="0"/>
+          <w:spacing w:val="0"/>
+          <w:w w:val="100"/>
+          <w:kern w:val="0"/>
+          <w:position w:val="0"/>
+          <w:highlight w:val="none"/>
+          <w:vertAlign w:val="baseline"/>
+        </w:rPr>
+      </w:lvl>
+    </w:lvlOverride>
+    <w:lvlOverride w:ilvl="7">
+      <w:lvl w:ilvl="7" w:tplc="2AD823F6">
+        <w:start w:val="1"/>
+        <w:numFmt w:val="bullet"/>
+        <w:lvlText w:val="■"/>
+        <w:lvlJc w:val="left"/>
+        <w:pPr>
+          <w:tabs>
+            <w:tab w:val="left" w:pos="720"/>
+            <w:tab w:val="left" w:pos="1440"/>
+            <w:tab w:val="left" w:pos="2160"/>
+            <w:tab w:val="left" w:pos="2880"/>
+            <w:tab w:val="left" w:pos="3600"/>
+            <w:tab w:val="left" w:pos="4320"/>
+            <w:tab w:val="left" w:pos="5040"/>
+            <w:tab w:val="left" w:pos="5760"/>
+            <w:tab w:val="left" w:pos="6480"/>
+            <w:tab w:val="left" w:pos="7200"/>
+            <w:tab w:val="left" w:pos="7920"/>
+          </w:tabs>
+          <w:ind w:left="4240" w:hanging="520"/>
+        </w:pPr>
+        <w:rPr>
+          <w:rFonts w:ascii="Arial Unicode MS" w:eastAsia="Arial Unicode MS" w:hAnsi="Arial Unicode MS" w:cs="Arial Unicode MS"/>
+          <w:b w:val="0"/>
+          <w:bCs w:val="0"/>
+          <w:i w:val="0"/>
+          <w:iCs w:val="0"/>
+          <w:caps w:val="0"/>
+          <w:smallCaps w:val="0"/>
+          <w:strike w:val="0"/>
+          <w:dstrike w:val="0"/>
+          <w:outline w:val="0"/>
+          <w:emboss w:val="0"/>
+          <w:imprint w:val="0"/>
+          <w:spacing w:val="0"/>
+          <w:w w:val="100"/>
+          <w:kern w:val="0"/>
+          <w:position w:val="0"/>
+          <w:highlight w:val="none"/>
+          <w:vertAlign w:val="baseline"/>
+        </w:rPr>
+      </w:lvl>
+    </w:lvlOverride>
+    <w:lvlOverride w:ilvl="8">
+      <w:lvl w:ilvl="8" w:tplc="F1FA87BE">
+        <w:start w:val="1"/>
+        <w:numFmt w:val="bullet"/>
+        <w:lvlText w:val="◆"/>
+        <w:lvlJc w:val="left"/>
+        <w:pPr>
+          <w:tabs>
+            <w:tab w:val="left" w:pos="720"/>
+            <w:tab w:val="left" w:pos="1440"/>
+            <w:tab w:val="left" w:pos="2160"/>
+            <w:tab w:val="left" w:pos="2880"/>
+            <w:tab w:val="left" w:pos="3600"/>
+            <w:tab w:val="left" w:pos="4320"/>
+            <w:tab w:val="left" w:pos="5040"/>
+            <w:tab w:val="left" w:pos="5760"/>
+            <w:tab w:val="left" w:pos="6480"/>
+            <w:tab w:val="left" w:pos="7200"/>
+            <w:tab w:val="left" w:pos="7920"/>
+          </w:tabs>
+          <w:ind w:left="4720" w:hanging="520"/>
+        </w:pPr>
+        <w:rPr>
+          <w:rFonts w:ascii="Arial Unicode MS" w:eastAsia="Arial Unicode MS" w:hAnsi="Arial Unicode MS" w:cs="Arial Unicode MS"/>
+          <w:b w:val="0"/>
+          <w:bCs w:val="0"/>
+          <w:i w:val="0"/>
+          <w:iCs w:val="0"/>
+          <w:caps w:val="0"/>
+          <w:smallCaps w:val="0"/>
+          <w:strike w:val="0"/>
+          <w:dstrike w:val="0"/>
+          <w:outline w:val="0"/>
+          <w:emboss w:val="0"/>
+          <w:imprint w:val="0"/>
+          <w:spacing w:val="0"/>
+          <w:w w:val="100"/>
+          <w:kern w:val="0"/>
+          <w:position w:val="0"/>
+          <w:highlight w:val="none"/>
+          <w:vertAlign w:val="baseline"/>
+        </w:rPr>
+      </w:lvl>
+    </w:lvlOverride>
   </w:num>
-  <w:num w:numId="9">
-    <w:abstractNumId w:val="2"/>
-  </w:num>
-  <w:num w:numId="10">
+  <w:num w:numId="12">
     <w:abstractNumId w:val="7"/>
-    <w:lvlOverride w:ilvl="0"/>
-    <w:lvlOverride w:ilvl="1"/>
-    <w:lvlOverride w:ilvl="2"/>
-    <w:lvlOverride w:ilvl="3"/>
-    <w:lvlOverride w:ilvl="4"/>
-    <w:lvlOverride w:ilvl="5"/>
-    <w:lvlOverride w:ilvl="6"/>
-    <w:lvlOverride w:ilvl="7"/>
-    <w:lvlOverride w:ilvl="8"/>
+    <w:lvlOverride w:ilvl="0">
+      <w:lvl w:ilvl="0" w:tplc="34F897A8">
+        <w:start w:val="1"/>
+        <w:numFmt w:val="bullet"/>
+        <w:lvlText w:val="●"/>
+        <w:lvlJc w:val="left"/>
+        <w:pPr>
+          <w:tabs>
+            <w:tab w:val="left" w:pos="1440"/>
+            <w:tab w:val="left" w:pos="2160"/>
+            <w:tab w:val="left" w:pos="2880"/>
+            <w:tab w:val="left" w:pos="3600"/>
+            <w:tab w:val="left" w:pos="4320"/>
+            <w:tab w:val="left" w:pos="5040"/>
+            <w:tab w:val="left" w:pos="5760"/>
+            <w:tab w:val="left" w:pos="6480"/>
+            <w:tab w:val="left" w:pos="7200"/>
+            <w:tab w:val="left" w:pos="7920"/>
+          </w:tabs>
+          <w:ind w:left="880" w:hanging="520"/>
+        </w:pPr>
+        <w:rPr>
+          <w:rFonts w:ascii="Arial Unicode MS" w:eastAsia="Arial Unicode MS" w:hAnsi="Arial Unicode MS" w:cs="Arial Unicode MS"/>
+          <w:b w:val="0"/>
+          <w:bCs w:val="0"/>
+          <w:i w:val="0"/>
+          <w:iCs w:val="0"/>
+          <w:caps w:val="0"/>
+          <w:smallCaps w:val="0"/>
+          <w:strike w:val="0"/>
+          <w:dstrike w:val="0"/>
+          <w:outline w:val="0"/>
+          <w:emboss w:val="0"/>
+          <w:imprint w:val="0"/>
+          <w:spacing w:val="0"/>
+          <w:w w:val="100"/>
+          <w:kern w:val="0"/>
+          <w:position w:val="0"/>
+          <w:highlight w:val="none"/>
+          <w:vertAlign w:val="baseline"/>
+        </w:rPr>
+      </w:lvl>
+    </w:lvlOverride>
+    <w:lvlOverride w:ilvl="1">
+      <w:lvl w:ilvl="1" w:tplc="8C3C56B2">
+        <w:start w:val="1"/>
+        <w:numFmt w:val="bullet"/>
+        <w:lvlText w:val="■"/>
+        <w:lvlJc w:val="left"/>
+        <w:pPr>
+          <w:tabs>
+            <w:tab w:val="left" w:pos="720"/>
+            <w:tab w:val="left" w:pos="1440"/>
+            <w:tab w:val="left" w:pos="2160"/>
+            <w:tab w:val="left" w:pos="2880"/>
+            <w:tab w:val="left" w:pos="3600"/>
+            <w:tab w:val="left" w:pos="4320"/>
+            <w:tab w:val="left" w:pos="5040"/>
+            <w:tab w:val="left" w:pos="5760"/>
+            <w:tab w:val="left" w:pos="6480"/>
+            <w:tab w:val="left" w:pos="7200"/>
+            <w:tab w:val="left" w:pos="7920"/>
+          </w:tabs>
+          <w:ind w:left="1400" w:hanging="560"/>
+        </w:pPr>
+        <w:rPr>
+          <w:rFonts w:ascii="Arial Unicode MS" w:eastAsia="Arial Unicode MS" w:hAnsi="Arial Unicode MS" w:cs="Arial Unicode MS"/>
+          <w:b w:val="0"/>
+          <w:bCs w:val="0"/>
+          <w:i w:val="0"/>
+          <w:iCs w:val="0"/>
+          <w:caps w:val="0"/>
+          <w:smallCaps w:val="0"/>
+          <w:strike w:val="0"/>
+          <w:dstrike w:val="0"/>
+          <w:outline w:val="0"/>
+          <w:emboss w:val="0"/>
+          <w:imprint w:val="0"/>
+          <w:spacing w:val="0"/>
+          <w:w w:val="100"/>
+          <w:kern w:val="0"/>
+          <w:position w:val="0"/>
+          <w:highlight w:val="none"/>
+          <w:vertAlign w:val="baseline"/>
+        </w:rPr>
+      </w:lvl>
+    </w:lvlOverride>
+    <w:lvlOverride w:ilvl="2">
+      <w:lvl w:ilvl="2" w:tplc="8046896E">
+        <w:start w:val="1"/>
+        <w:numFmt w:val="bullet"/>
+        <w:lvlText w:val="◆"/>
+        <w:lvlJc w:val="left"/>
+        <w:pPr>
+          <w:tabs>
+            <w:tab w:val="left" w:pos="720"/>
+            <w:tab w:val="left" w:pos="1440"/>
+            <w:tab w:val="left" w:pos="2160"/>
+            <w:tab w:val="left" w:pos="2880"/>
+            <w:tab w:val="left" w:pos="3600"/>
+            <w:tab w:val="left" w:pos="4320"/>
+            <w:tab w:val="left" w:pos="5040"/>
+            <w:tab w:val="left" w:pos="5760"/>
+            <w:tab w:val="left" w:pos="6480"/>
+            <w:tab w:val="left" w:pos="7200"/>
+            <w:tab w:val="left" w:pos="7920"/>
+          </w:tabs>
+          <w:ind w:left="1880" w:hanging="560"/>
+        </w:pPr>
+        <w:rPr>
+          <w:rFonts w:ascii="Arial Unicode MS" w:eastAsia="Arial Unicode MS" w:hAnsi="Arial Unicode MS" w:cs="Arial Unicode MS"/>
+          <w:b w:val="0"/>
+          <w:bCs w:val="0"/>
+          <w:i w:val="0"/>
+          <w:iCs w:val="0"/>
+          <w:caps w:val="0"/>
+          <w:smallCaps w:val="0"/>
+          <w:strike w:val="0"/>
+          <w:dstrike w:val="0"/>
+          <w:outline w:val="0"/>
+          <w:emboss w:val="0"/>
+          <w:imprint w:val="0"/>
+          <w:spacing w:val="0"/>
+          <w:w w:val="100"/>
+          <w:kern w:val="0"/>
+          <w:position w:val="0"/>
+          <w:highlight w:val="none"/>
+          <w:vertAlign w:val="baseline"/>
+        </w:rPr>
+      </w:lvl>
+    </w:lvlOverride>
+    <w:lvlOverride w:ilvl="3">
+      <w:lvl w:ilvl="3" w:tplc="CE567238">
+        <w:start w:val="1"/>
+        <w:numFmt w:val="bullet"/>
+        <w:lvlText w:val="●"/>
+        <w:lvlJc w:val="left"/>
+        <w:pPr>
+          <w:tabs>
+            <w:tab w:val="left" w:pos="720"/>
+            <w:tab w:val="left" w:pos="1440"/>
+            <w:tab w:val="left" w:pos="2880"/>
+            <w:tab w:val="left" w:pos="3600"/>
+            <w:tab w:val="left" w:pos="4320"/>
+            <w:tab w:val="left" w:pos="5040"/>
+            <w:tab w:val="left" w:pos="5760"/>
+            <w:tab w:val="left" w:pos="6480"/>
+            <w:tab w:val="left" w:pos="7200"/>
+            <w:tab w:val="left" w:pos="7920"/>
+          </w:tabs>
+          <w:ind w:left="2360" w:hanging="560"/>
+        </w:pPr>
+        <w:rPr>
+          <w:rFonts w:ascii="Arial Unicode MS" w:eastAsia="Arial Unicode MS" w:hAnsi="Arial Unicode MS" w:cs="Arial Unicode MS"/>
+          <w:b w:val="0"/>
+          <w:bCs w:val="0"/>
+          <w:i w:val="0"/>
+          <w:iCs w:val="0"/>
+          <w:caps w:val="0"/>
+          <w:smallCaps w:val="0"/>
+          <w:strike w:val="0"/>
+          <w:dstrike w:val="0"/>
+          <w:outline w:val="0"/>
+          <w:emboss w:val="0"/>
+          <w:imprint w:val="0"/>
+          <w:spacing w:val="0"/>
+          <w:w w:val="100"/>
+          <w:kern w:val="0"/>
+          <w:position w:val="0"/>
+          <w:highlight w:val="none"/>
+          <w:vertAlign w:val="baseline"/>
+        </w:rPr>
+      </w:lvl>
+    </w:lvlOverride>
+    <w:lvlOverride w:ilvl="4">
+      <w:lvl w:ilvl="4" w:tplc="56EAD284">
+        <w:start w:val="1"/>
+        <w:numFmt w:val="bullet"/>
+        <w:lvlText w:val="■"/>
+        <w:lvlJc w:val="left"/>
+        <w:pPr>
+          <w:tabs>
+            <w:tab w:val="left" w:pos="720"/>
+            <w:tab w:val="left" w:pos="1440"/>
+            <w:tab w:val="left" w:pos="2160"/>
+            <w:tab w:val="left" w:pos="2880"/>
+            <w:tab w:val="left" w:pos="3600"/>
+            <w:tab w:val="left" w:pos="4320"/>
+            <w:tab w:val="left" w:pos="5040"/>
+            <w:tab w:val="left" w:pos="5760"/>
+            <w:tab w:val="left" w:pos="6480"/>
+            <w:tab w:val="left" w:pos="7200"/>
+            <w:tab w:val="left" w:pos="7920"/>
+          </w:tabs>
+          <w:ind w:left="2840" w:hanging="560"/>
+        </w:pPr>
+        <w:rPr>
+          <w:rFonts w:ascii="Arial Unicode MS" w:eastAsia="Arial Unicode MS" w:hAnsi="Arial Unicode MS" w:cs="Arial Unicode MS"/>
+          <w:b w:val="0"/>
+          <w:bCs w:val="0"/>
+          <w:i w:val="0"/>
+          <w:iCs w:val="0"/>
+          <w:caps w:val="0"/>
+          <w:smallCaps w:val="0"/>
+          <w:strike w:val="0"/>
+          <w:dstrike w:val="0"/>
+          <w:outline w:val="0"/>
+          <w:emboss w:val="0"/>
+          <w:imprint w:val="0"/>
+          <w:spacing w:val="0"/>
+          <w:w w:val="100"/>
+          <w:kern w:val="0"/>
+          <w:position w:val="0"/>
+          <w:highlight w:val="none"/>
+          <w:vertAlign w:val="baseline"/>
+        </w:rPr>
+      </w:lvl>
+    </w:lvlOverride>
+    <w:lvlOverride w:ilvl="5">
+      <w:lvl w:ilvl="5" w:tplc="BC443624">
+        <w:start w:val="1"/>
+        <w:numFmt w:val="bullet"/>
+        <w:lvlText w:val="◆"/>
+        <w:lvlJc w:val="left"/>
+        <w:pPr>
+          <w:tabs>
+            <w:tab w:val="left" w:pos="720"/>
+            <w:tab w:val="left" w:pos="1440"/>
+            <w:tab w:val="left" w:pos="2160"/>
+            <w:tab w:val="left" w:pos="2880"/>
+            <w:tab w:val="left" w:pos="3600"/>
+            <w:tab w:val="left" w:pos="4320"/>
+            <w:tab w:val="left" w:pos="5040"/>
+            <w:tab w:val="left" w:pos="5760"/>
+            <w:tab w:val="left" w:pos="6480"/>
+            <w:tab w:val="left" w:pos="7200"/>
+            <w:tab w:val="left" w:pos="7920"/>
+          </w:tabs>
+          <w:ind w:left="3320" w:hanging="560"/>
+        </w:pPr>
+        <w:rPr>
+          <w:rFonts w:ascii="Arial Unicode MS" w:eastAsia="Arial Unicode MS" w:hAnsi="Arial Unicode MS" w:cs="Arial Unicode MS"/>
+          <w:b w:val="0"/>
+          <w:bCs w:val="0"/>
+          <w:i w:val="0"/>
+          <w:iCs w:val="0"/>
+          <w:caps w:val="0"/>
+          <w:smallCaps w:val="0"/>
+          <w:strike w:val="0"/>
+          <w:dstrike w:val="0"/>
+          <w:outline w:val="0"/>
+          <w:emboss w:val="0"/>
+          <w:imprint w:val="0"/>
+          <w:spacing w:val="0"/>
+          <w:w w:val="100"/>
+          <w:kern w:val="0"/>
+          <w:position w:val="0"/>
+          <w:highlight w:val="none"/>
+          <w:vertAlign w:val="baseline"/>
+        </w:rPr>
+      </w:lvl>
+    </w:lvlOverride>
+    <w:lvlOverride w:ilvl="6">
+      <w:lvl w:ilvl="6" w:tplc="5DDAE06C">
+        <w:start w:val="1"/>
+        <w:numFmt w:val="bullet"/>
+        <w:lvlText w:val="●"/>
+        <w:lvlJc w:val="left"/>
+        <w:pPr>
+          <w:tabs>
+            <w:tab w:val="left" w:pos="720"/>
+            <w:tab w:val="left" w:pos="1440"/>
+            <w:tab w:val="left" w:pos="2160"/>
+            <w:tab w:val="left" w:pos="2880"/>
+            <w:tab w:val="left" w:pos="4320"/>
+            <w:tab w:val="left" w:pos="5040"/>
+            <w:tab w:val="left" w:pos="5760"/>
+            <w:tab w:val="left" w:pos="6480"/>
+            <w:tab w:val="left" w:pos="7200"/>
+            <w:tab w:val="left" w:pos="7920"/>
+          </w:tabs>
+          <w:ind w:left="3800" w:hanging="560"/>
+        </w:pPr>
+        <w:rPr>
+          <w:rFonts w:ascii="Arial Unicode MS" w:eastAsia="Arial Unicode MS" w:hAnsi="Arial Unicode MS" w:cs="Arial Unicode MS"/>
+          <w:b w:val="0"/>
+          <w:bCs w:val="0"/>
+          <w:i w:val="0"/>
+          <w:iCs w:val="0"/>
+          <w:caps w:val="0"/>
+          <w:smallCaps w:val="0"/>
+          <w:strike w:val="0"/>
+          <w:dstrike w:val="0"/>
+          <w:outline w:val="0"/>
+          <w:emboss w:val="0"/>
+          <w:imprint w:val="0"/>
+          <w:spacing w:val="0"/>
+          <w:w w:val="100"/>
+          <w:kern w:val="0"/>
+          <w:position w:val="0"/>
+          <w:highlight w:val="none"/>
+          <w:vertAlign w:val="baseline"/>
+        </w:rPr>
+      </w:lvl>
+    </w:lvlOverride>
+    <w:lvlOverride w:ilvl="7">
+      <w:lvl w:ilvl="7" w:tplc="2AD823F6">
+        <w:start w:val="1"/>
+        <w:numFmt w:val="bullet"/>
+        <w:lvlText w:val="■"/>
+        <w:lvlJc w:val="left"/>
+        <w:pPr>
+          <w:tabs>
+            <w:tab w:val="left" w:pos="720"/>
+            <w:tab w:val="left" w:pos="1440"/>
+            <w:tab w:val="left" w:pos="2160"/>
+            <w:tab w:val="left" w:pos="2880"/>
+            <w:tab w:val="left" w:pos="3600"/>
+            <w:tab w:val="left" w:pos="4320"/>
+            <w:tab w:val="left" w:pos="5040"/>
+            <w:tab w:val="left" w:pos="5760"/>
+            <w:tab w:val="left" w:pos="6480"/>
+            <w:tab w:val="left" w:pos="7200"/>
+            <w:tab w:val="left" w:pos="7920"/>
+          </w:tabs>
+          <w:ind w:left="4280" w:hanging="560"/>
+        </w:pPr>
+        <w:rPr>
+          <w:rFonts w:ascii="Arial Unicode MS" w:eastAsia="Arial Unicode MS" w:hAnsi="Arial Unicode MS" w:cs="Arial Unicode MS"/>
+          <w:b w:val="0"/>
+          <w:bCs w:val="0"/>
+          <w:i w:val="0"/>
+          <w:iCs w:val="0"/>
+          <w:caps w:val="0"/>
+          <w:smallCaps w:val="0"/>
+          <w:strike w:val="0"/>
+          <w:dstrike w:val="0"/>
+          <w:outline w:val="0"/>
+          <w:emboss w:val="0"/>
+          <w:imprint w:val="0"/>
+          <w:spacing w:val="0"/>
+          <w:w w:val="100"/>
+          <w:kern w:val="0"/>
+          <w:position w:val="0"/>
+          <w:highlight w:val="none"/>
+          <w:vertAlign w:val="baseline"/>
+        </w:rPr>
+      </w:lvl>
+    </w:lvlOverride>
+    <w:lvlOverride w:ilvl="8">
+      <w:lvl w:ilvl="8" w:tplc="F1FA87BE">
+        <w:start w:val="1"/>
+        <w:numFmt w:val="bullet"/>
+        <w:lvlText w:val="◆"/>
+        <w:lvlJc w:val="left"/>
+        <w:pPr>
+          <w:tabs>
+            <w:tab w:val="left" w:pos="720"/>
+            <w:tab w:val="left" w:pos="1440"/>
+            <w:tab w:val="left" w:pos="2160"/>
+            <w:tab w:val="left" w:pos="2880"/>
+            <w:tab w:val="left" w:pos="3600"/>
+            <w:tab w:val="left" w:pos="4320"/>
+            <w:tab w:val="left" w:pos="5040"/>
+            <w:tab w:val="left" w:pos="5760"/>
+            <w:tab w:val="left" w:pos="6480"/>
+            <w:tab w:val="left" w:pos="7200"/>
+            <w:tab w:val="left" w:pos="7920"/>
+          </w:tabs>
+          <w:ind w:left="4760" w:hanging="560"/>
+        </w:pPr>
+        <w:rPr>
+          <w:rFonts w:ascii="Arial Unicode MS" w:eastAsia="Arial Unicode MS" w:hAnsi="Arial Unicode MS" w:cs="Arial Unicode MS"/>
+          <w:b w:val="0"/>
+          <w:bCs w:val="0"/>
+          <w:i w:val="0"/>
+          <w:iCs w:val="0"/>
+          <w:caps w:val="0"/>
+          <w:smallCaps w:val="0"/>
+          <w:strike w:val="0"/>
+          <w:dstrike w:val="0"/>
+          <w:outline w:val="0"/>
+          <w:emboss w:val="0"/>
+          <w:imprint w:val="0"/>
+          <w:spacing w:val="0"/>
+          <w:w w:val="100"/>
+          <w:kern w:val="0"/>
+          <w:position w:val="0"/>
+          <w:highlight w:val="none"/>
+          <w:vertAlign w:val="baseline"/>
+        </w:rPr>
+      </w:lvl>
+    </w:lvlOverride>
   </w:num>
 </w:numbering>
 </file>
@@ -2449,7 +3125,7 @@
     <w:lsdException w:name="Medium Shading 2 Accent 1" w:semiHidden="0" w:uiPriority="64" w:unhideWhenUsed="0"/>
     <w:lsdException w:name="Medium List 1 Accent 1" w:semiHidden="0" w:uiPriority="65" w:unhideWhenUsed="0"/>
     <w:lsdException w:name="Revision" w:unhideWhenUsed="0"/>
-    <w:lsdException w:name="List Paragraph" w:semiHidden="0" w:uiPriority="0" w:unhideWhenUsed="0" w:qFormat="1"/>
+    <w:lsdException w:name="List Paragraph" w:semiHidden="0" w:uiPriority="34" w:unhideWhenUsed="0" w:qFormat="1"/>
     <w:lsdException w:name="Quote" w:semiHidden="0" w:uiPriority="29" w:unhideWhenUsed="0" w:qFormat="1"/>
     <w:lsdException w:name="Intense Quote" w:semiHidden="0" w:uiPriority="30" w:unhideWhenUsed="0" w:qFormat="1"/>
     <w:lsdException w:name="Medium List 2 Accent 1" w:semiHidden="0" w:uiPriority="66" w:unhideWhenUsed="0"/>
@@ -2633,7 +3309,6 @@
   </w:style>
   <w:style w:type="paragraph" w:styleId="a6">
     <w:name w:val="List Paragraph"/>
-    <w:qFormat/>
     <w:pPr>
       <w:widowControl w:val="0"/>
     </w:pPr>
@@ -2684,7 +3359,7 @@
     <w:name w:val="已輸入樣式 3"/>
     <w:pPr>
       <w:numPr>
-        <w:numId w:val="6"/>
+        <w:numId w:val="7"/>
       </w:numPr>
     </w:pPr>
   </w:style>
@@ -2692,9 +3367,19 @@
     <w:name w:val="已輸入樣式 4"/>
     <w:pPr>
       <w:numPr>
-        <w:numId w:val="8"/>
+        <w:numId w:val="9"/>
       </w:numPr>
     </w:pPr>
+  </w:style>
+  <w:style w:type="paragraph" w:customStyle="1" w:styleId="a7">
+    <w:name w:val="預設值"/>
+    <w:rPr>
+      <w:rFonts w:ascii="Arial Unicode MS" w:eastAsia="Helvetica" w:hAnsi="Arial Unicode MS" w:cs="Arial Unicode MS" w:hint="eastAsia"/>
+      <w:color w:val="000000"/>
+      <w:sz w:val="22"/>
+      <w:szCs w:val="22"/>
+      <w:lang w:val="zh-TW"/>
+    </w:rPr>
   </w:style>
 </w:styles>
 </file>
@@ -2772,7 +3457,7 @@
     <w:lsdException w:name="Medium Shading 2 Accent 1" w:semiHidden="0" w:uiPriority="64" w:unhideWhenUsed="0"/>
     <w:lsdException w:name="Medium List 1 Accent 1" w:semiHidden="0" w:uiPriority="65" w:unhideWhenUsed="0"/>
     <w:lsdException w:name="Revision" w:unhideWhenUsed="0"/>
-    <w:lsdException w:name="List Paragraph" w:semiHidden="0" w:uiPriority="0" w:unhideWhenUsed="0" w:qFormat="1"/>
+    <w:lsdException w:name="List Paragraph" w:semiHidden="0" w:uiPriority="34" w:unhideWhenUsed="0" w:qFormat="1"/>
     <w:lsdException w:name="Quote" w:semiHidden="0" w:uiPriority="29" w:unhideWhenUsed="0" w:qFormat="1"/>
     <w:lsdException w:name="Intense Quote" w:semiHidden="0" w:uiPriority="30" w:unhideWhenUsed="0" w:qFormat="1"/>
     <w:lsdException w:name="Medium List 2 Accent 1" w:semiHidden="0" w:uiPriority="66" w:unhideWhenUsed="0"/>
@@ -2956,7 +3641,6 @@
   </w:style>
   <w:style w:type="paragraph" w:styleId="a6">
     <w:name w:val="List Paragraph"/>
-    <w:qFormat/>
     <w:pPr>
       <w:widowControl w:val="0"/>
     </w:pPr>
@@ -3007,7 +3691,7 @@
     <w:name w:val="已輸入樣式 3"/>
     <w:pPr>
       <w:numPr>
-        <w:numId w:val="6"/>
+        <w:numId w:val="7"/>
       </w:numPr>
     </w:pPr>
   </w:style>
@@ -3015,9 +3699,19 @@
     <w:name w:val="已輸入樣式 4"/>
     <w:pPr>
       <w:numPr>
-        <w:numId w:val="8"/>
+        <w:numId w:val="9"/>
       </w:numPr>
     </w:pPr>
+  </w:style>
+  <w:style w:type="paragraph" w:customStyle="1" w:styleId="a7">
+    <w:name w:val="預設值"/>
+    <w:rPr>
+      <w:rFonts w:ascii="Arial Unicode MS" w:eastAsia="Helvetica" w:hAnsi="Arial Unicode MS" w:cs="Arial Unicode MS" w:hint="eastAsia"/>
+      <w:color w:val="000000"/>
+      <w:sz w:val="22"/>
+      <w:szCs w:val="22"/>
+      <w:lang w:val="zh-TW"/>
+    </w:rPr>
   </w:style>
 </w:styles>
 </file>
@@ -3215,17 +3909,17 @@
         <a:solidFill>
           <a:srgbClr val="FFFFFF"/>
         </a:solidFill>
-        <a:ln w="12700" cap="flat">
+        <a:ln w="25400" cap="flat">
           <a:solidFill>
             <a:schemeClr val="accent1"/>
           </a:solidFill>
           <a:prstDash val="solid"/>
-          <a:miter lim="800000"/>
+          <a:round/>
         </a:ln>
         <a:effectLst/>
         <a:sp3d/>
       </a:spPr>
-      <a:bodyPr rot="0" spcFirstLastPara="1" vertOverflow="overflow" horzOverflow="overflow" vert="horz" wrap="square" lIns="45719" tIns="45719" rIns="45719" bIns="45719" numCol="1" spcCol="38100" rtlCol="0" anchor="ctr">
+      <a:bodyPr rot="0" spcFirstLastPara="1" vertOverflow="overflow" horzOverflow="overflow" vert="horz" wrap="square" lIns="45718" tIns="45718" rIns="45718" bIns="45718" numCol="1" spcCol="38100" rtlCol="0" anchor="ctr">
         <a:spAutoFit/>
       </a:bodyPr>
       <a:lstStyle>
@@ -3253,10 +3947,10 @@
             </a:solidFill>
             <a:effectLst/>
             <a:uFillTx/>
-            <a:latin typeface="Calibri"/>
-            <a:ea typeface="Calibri"/>
-            <a:cs typeface="Calibri"/>
-            <a:sym typeface="Calibri"/>
+            <a:latin typeface="+mn-lt"/>
+            <a:ea typeface="+mn-ea"/>
+            <a:cs typeface="+mn-cs"/>
+            <a:sym typeface="Helvetica"/>
           </a:defRPr>
         </a:defPPr>
         <a:lvl1pPr marL="0" marR="0" indent="0" algn="l" defTabSz="914400" rtl="0" fontAlgn="auto" latinLnBrk="1" hangingPunct="0">
@@ -3510,12 +4204,12 @@
     <a:lnDef>
       <a:spPr>
         <a:noFill/>
-        <a:ln w="12700" cap="flat">
+        <a:ln w="25400" cap="flat">
           <a:solidFill>
             <a:schemeClr val="accent1"/>
           </a:solidFill>
           <a:prstDash val="solid"/>
-          <a:miter lim="800000"/>
+          <a:round/>
         </a:ln>
         <a:effectLst/>
         <a:sp3d/>
@@ -3808,7 +4502,7 @@
         <a:effectLst/>
         <a:sp3d/>
       </a:spPr>
-      <a:bodyPr rot="0" spcFirstLastPara="1" vertOverflow="overflow" horzOverflow="overflow" vert="horz" wrap="square" lIns="45719" tIns="45719" rIns="45719" bIns="45719" numCol="1" spcCol="38100" rtlCol="0" anchor="t">
+      <a:bodyPr rot="0" spcFirstLastPara="1" vertOverflow="overflow" horzOverflow="overflow" vert="horz" wrap="square" lIns="45718" tIns="45718" rIns="45718" bIns="45718" numCol="1" spcCol="38100" rtlCol="0" anchor="t">
         <a:spAutoFit/>
       </a:bodyPr>
       <a:lstStyle>
@@ -3836,10 +4530,10 @@
             </a:solidFill>
             <a:effectLst/>
             <a:uFillTx/>
-            <a:latin typeface="Calibri"/>
-            <a:ea typeface="Calibri"/>
-            <a:cs typeface="Calibri"/>
-            <a:sym typeface="Calibri"/>
+            <a:latin typeface="+mn-lt"/>
+            <a:ea typeface="+mn-ea"/>
+            <a:cs typeface="+mn-cs"/>
+            <a:sym typeface="Helvetica"/>
           </a:defRPr>
         </a:defPPr>
         <a:lvl1pPr marL="0" marR="0" indent="0" algn="l" defTabSz="914400" rtl="0" fontAlgn="auto" latinLnBrk="1" hangingPunct="0">

</xml_diff>